<commit_message>
Updated tutorial and tree01
</commit_message>
<xml_diff>
--- a/OUAN/Resources/TUTORIAL EXPORTACIÓN.docx
+++ b/OUAN/Resources/TUTORIAL EXPORTACIÓN.docx
@@ -363,8 +363,13 @@
         <w:pStyle w:val="Ttulo2"/>
       </w:pPr>
       <w:r>
-        <w:t>Paso 5: Asegurarnos de que todos las partes del Objeto cumplen con los pasos 3 y 4</w:t>
-      </w:r>
+        <w:t xml:space="preserve">Paso 5: Asegurarse de que el nodo de iluminación es </w:t>
+      </w:r>
+      <w:proofErr w:type="spellStart"/>
+      <w:r>
+        <w:t>Phong</w:t>
+      </w:r>
+      <w:proofErr w:type="spellEnd"/>
     </w:p>
     <w:p>
       <w:r>
@@ -373,18 +378,10 @@
           <w:lang w:eastAsia="es-ES"/>
         </w:rPr>
         <w:drawing>
-          <wp:anchor distT="0" distB="0" distL="114300" distR="114300" simplePos="0" relativeHeight="251658240" behindDoc="1" locked="0" layoutInCell="1" allowOverlap="1">
-            <wp:simplePos x="0" y="0"/>
-            <wp:positionH relativeFrom="column">
-              <wp:posOffset>1737360</wp:posOffset>
-            </wp:positionH>
-            <wp:positionV relativeFrom="paragraph">
-              <wp:posOffset>424815</wp:posOffset>
-            </wp:positionV>
-            <wp:extent cx="1507490" cy="2782570"/>
+          <wp:inline distT="0" distB="0" distL="0" distR="0">
+            <wp:extent cx="3590843" cy="1189768"/>
             <wp:effectExtent l="19050" t="0" r="0" b="0"/>
-            <wp:wrapSquare wrapText="bothSides"/>
-            <wp:docPr id="1" name="Imagen 1"/>
+            <wp:docPr id="2" name="Imagen 1"/>
             <wp:cNvGraphicFramePr>
               <a:graphicFrameLocks xmlns:a="http://schemas.openxmlformats.org/drawingml/2006/main" noChangeAspect="1"/>
             </wp:cNvGraphicFramePr>
@@ -407,7 +404,85 @@
                   <pic:spPr bwMode="auto">
                     <a:xfrm>
                       <a:off x="0" y="0"/>
-                      <a:ext cx="1507490" cy="2782570"/>
+                      <a:ext cx="3595111" cy="1191182"/>
+                    </a:xfrm>
+                    <a:prstGeom prst="rect">
+                      <a:avLst/>
+                    </a:prstGeom>
+                    <a:noFill/>
+                    <a:ln w="9525">
+                      <a:noFill/>
+                      <a:miter lim="800000"/>
+                      <a:headEnd/>
+                      <a:tailEnd/>
+                    </a:ln>
+                  </pic:spPr>
+                </pic:pic>
+              </a:graphicData>
+            </a:graphic>
+          </wp:inline>
+        </w:drawing>
+      </w:r>
+    </w:p>
+    <w:p>
+      <w:pPr>
+        <w:pStyle w:val="Ttulo2"/>
+      </w:pPr>
+      <w:r>
+        <w:t>Paso 6</w:t>
+      </w:r>
+      <w:r>
+        <w:t>: Asegurarnos de que todos las partes del Objeto cumplen con los pasos 3 y 4</w:t>
+      </w:r>
+      <w:r>
+        <w:t xml:space="preserve"> y 5</w:t>
+      </w:r>
+    </w:p>
+    <w:p>
+      <w:pPr>
+        <w:jc w:val="both"/>
+      </w:pPr>
+      <w:r>
+        <w:rPr>
+          <w:noProof/>
+          <w:lang w:eastAsia="es-ES"/>
+        </w:rPr>
+        <w:drawing>
+          <wp:anchor distT="0" distB="0" distL="114300" distR="114300" simplePos="0" relativeHeight="251658240" behindDoc="1" locked="0" layoutInCell="1" allowOverlap="1">
+            <wp:simplePos x="0" y="0"/>
+            <wp:positionH relativeFrom="column">
+              <wp:posOffset>3931920</wp:posOffset>
+            </wp:positionH>
+            <wp:positionV relativeFrom="paragraph">
+              <wp:posOffset>419100</wp:posOffset>
+            </wp:positionV>
+            <wp:extent cx="1292860" cy="2409190"/>
+            <wp:effectExtent l="19050" t="0" r="2540" b="0"/>
+            <wp:wrapSquare wrapText="bothSides"/>
+            <wp:docPr id="1" name="Imagen 1"/>
+            <wp:cNvGraphicFramePr>
+              <a:graphicFrameLocks xmlns:a="http://schemas.openxmlformats.org/drawingml/2006/main" noChangeAspect="1"/>
+            </wp:cNvGraphicFramePr>
+            <a:graphic xmlns:a="http://schemas.openxmlformats.org/drawingml/2006/main">
+              <a:graphicData uri="http://schemas.openxmlformats.org/drawingml/2006/picture">
+                <pic:pic xmlns:pic="http://schemas.openxmlformats.org/drawingml/2006/picture">
+                  <pic:nvPicPr>
+                    <pic:cNvPr id="0" name="Picture 1"/>
+                    <pic:cNvPicPr>
+                      <a:picLocks noChangeAspect="1" noChangeArrowheads="1"/>
+                    </pic:cNvPicPr>
+                  </pic:nvPicPr>
+                  <pic:blipFill>
+                    <a:blip r:embed="rId8" cstate="print"/>
+                    <a:srcRect/>
+                    <a:stretch>
+                      <a:fillRect/>
+                    </a:stretch>
+                  </pic:blipFill>
+                  <pic:spPr bwMode="auto">
+                    <a:xfrm>
+                      <a:off x="0" y="0"/>
+                      <a:ext cx="1292860" cy="2409190"/>
                     </a:xfrm>
                     <a:prstGeom prst="rect">
                       <a:avLst/>
@@ -427,6 +502,17 @@
         </w:drawing>
       </w:r>
       <w:r>
+        <w:t xml:space="preserve">Para cada uno de ellos abriremos el </w:t>
+      </w:r>
+      <w:proofErr w:type="spellStart"/>
+      <w:r>
+        <w:t>RenderTree</w:t>
+      </w:r>
+      <w:proofErr w:type="spellEnd"/>
+      <w:r>
+        <w:t xml:space="preserve"> y nos aseguraremos que el nombre del material y las texturas que utiliza tiene el mismo que el nombre que hemos decidido. </w:t>
+      </w:r>
+      <w:r>
         <w:t xml:space="preserve">Para el </w:t>
       </w:r>
       <w:proofErr w:type="spellStart"/>
@@ -436,6 +522,9 @@
       <w:proofErr w:type="spellEnd"/>
       <w:r>
         <w:t xml:space="preserve"> las partes del modelo son los siguientes (recuadro rojo):</w:t>
+      </w:r>
+      <w:r>
+        <w:t xml:space="preserve"> </w:t>
       </w:r>
     </w:p>
     <w:p/>
@@ -444,46 +533,16 @@
     <w:p/>
     <w:p/>
     <w:p/>
-    <w:p/>
-    <w:p/>
-    <w:p>
-      <w:pPr>
-        <w:jc w:val="both"/>
-      </w:pPr>
-    </w:p>
-    <w:p>
-      <w:pPr>
-        <w:jc w:val="both"/>
-      </w:pPr>
-    </w:p>
-    <w:p>
-      <w:pPr>
-        <w:jc w:val="both"/>
-      </w:pPr>
-      <w:r>
-        <w:t xml:space="preserve">Para cada uno de ellos abriremos el </w:t>
-      </w:r>
-      <w:proofErr w:type="spellStart"/>
-      <w:r>
-        <w:t>RenderTree</w:t>
-      </w:r>
-      <w:proofErr w:type="spellEnd"/>
-      <w:r>
-        <w:t xml:space="preserve"> y nos aseguraremos que el nombre del material y las texturas que utiliza tiene el mismo que el nombre que hemos decidido.</w:t>
-      </w:r>
-    </w:p>
-    <w:p>
-      <w:pPr>
-        <w:jc w:val="both"/>
-      </w:pPr>
-    </w:p>
     <w:p>
       <w:pPr>
         <w:pStyle w:val="Ttulo2"/>
       </w:pPr>
       <w:r>
         <w:lastRenderedPageBreak/>
-        <w:t>Paso 6: Exportar modelo</w:t>
+        <w:t>Paso 7</w:t>
+      </w:r>
+      <w:r>
+        <w:t>: Exportar modelo</w:t>
       </w:r>
     </w:p>
     <w:p>
@@ -531,7 +590,7 @@
                     </pic:cNvPicPr>
                   </pic:nvPicPr>
                   <pic:blipFill>
-                    <a:blip r:embed="rId8" cstate="print"/>
+                    <a:blip r:embed="rId9" cstate="print"/>
                     <a:srcRect/>
                     <a:stretch>
                       <a:fillRect/>
@@ -600,7 +659,7 @@
                     </pic:cNvPicPr>
                   </pic:nvPicPr>
                   <pic:blipFill>
-                    <a:blip r:embed="rId9" cstate="print"/>
+                    <a:blip r:embed="rId10" cstate="print"/>
                     <a:srcRect/>
                     <a:stretch>
                       <a:fillRect/>
@@ -639,7 +698,10 @@
         <w:pStyle w:val="Ttulo2"/>
       </w:pPr>
       <w:r>
-        <w:t>Paso 7: Poner las cosas en su sitio</w:t>
+        <w:t>Paso 8</w:t>
+      </w:r>
+      <w:r>
+        <w:t>: Poner las cosas en su sitio</w:t>
       </w:r>
     </w:p>
     <w:p>
@@ -742,6 +804,75 @@
         <w:pStyle w:val="Ttulo2"/>
       </w:pPr>
       <w:r>
+        <w:t>Texturas  (.</w:t>
+      </w:r>
+      <w:proofErr w:type="spellStart"/>
+      <w:r>
+        <w:t>tga</w:t>
+      </w:r>
+      <w:proofErr w:type="spellEnd"/>
+      <w:r>
+        <w:t>/.</w:t>
+      </w:r>
+      <w:proofErr w:type="spellStart"/>
+      <w:r>
+        <w:t>dds</w:t>
+      </w:r>
+      <w:proofErr w:type="spellEnd"/>
+      <w:r>
+        <w:t>)</w:t>
+      </w:r>
+    </w:p>
+    <w:p>
+      <w:r>
+        <w:t>Inicialmente estarán en el directorio PROYECTO_XSI</w:t>
+      </w:r>
+      <w:r>
+        <w:t>\</w:t>
+      </w:r>
+      <w:proofErr w:type="spellStart"/>
+      <w:r>
+        <w:t>Pictures</w:t>
+      </w:r>
+      <w:proofErr w:type="spellEnd"/>
+    </w:p>
+    <w:p>
+      <w:r>
+        <w:t xml:space="preserve">Deben ir al directorio </w:t>
+      </w:r>
+      <w:proofErr w:type="spellStart"/>
+      <w:r>
+        <w:t>Resources</w:t>
+      </w:r>
+      <w:proofErr w:type="spellEnd"/>
+      <w:r>
+        <w:t>\</w:t>
+      </w:r>
+      <w:proofErr w:type="spellStart"/>
+      <w:r>
+        <w:t>Graphics</w:t>
+      </w:r>
+      <w:proofErr w:type="spellEnd"/>
+      <w:r>
+        <w:t>\</w:t>
+      </w:r>
+      <w:proofErr w:type="spellStart"/>
+      <w:r>
+        <w:t>Textures</w:t>
+      </w:r>
+      <w:proofErr w:type="spellEnd"/>
+      <w:r>
+        <w:t>\</w:t>
+      </w:r>
+    </w:p>
+    <w:p/>
+    <w:p/>
+    <w:p>
+      <w:pPr>
+        <w:pStyle w:val="Ttulo2"/>
+      </w:pPr>
+      <w:r>
+        <w:lastRenderedPageBreak/>
         <w:t>Materiales (.material)</w:t>
       </w:r>
     </w:p>
@@ -809,8 +940,8 @@
         <w:spacing w:after="0" w:line="240" w:lineRule="auto"/>
         <w:rPr>
           <w:rFonts w:ascii="Lucida Sans Unicode" w:hAnsi="Lucida Sans Unicode" w:cs="Lucida Sans Unicode"/>
-          <w:sz w:val="20"/>
-          <w:szCs w:val="20"/>
+          <w:sz w:val="16"/>
+          <w:szCs w:val="16"/>
           <w:lang w:val="en-US"/>
         </w:rPr>
       </w:pPr>
@@ -819,8 +950,8 @@
         <w:rPr>
           <w:rFonts w:ascii="Lucida Sans Unicode" w:hAnsi="Lucida Sans Unicode" w:cs="Lucida Sans Unicode"/>
           <w:color w:val="0000FF"/>
-          <w:sz w:val="20"/>
-          <w:szCs w:val="20"/>
+          <w:sz w:val="16"/>
+          <w:szCs w:val="16"/>
           <w:lang w:val="en-US"/>
         </w:rPr>
         <w:t>material</w:t>
@@ -830,8 +961,8 @@
         <w:rPr>
           <w:rFonts w:ascii="Lucida Sans Unicode" w:hAnsi="Lucida Sans Unicode" w:cs="Lucida Sans Unicode"/>
           <w:color w:val="000000"/>
-          <w:sz w:val="20"/>
-          <w:szCs w:val="20"/>
+          <w:sz w:val="16"/>
+          <w:szCs w:val="16"/>
           <w:lang w:val="en-US"/>
         </w:rPr>
         <w:t xml:space="preserve"> </w:t>
@@ -841,8 +972,8 @@
         <w:rPr>
           <w:rFonts w:ascii="Lucida Sans Unicode" w:hAnsi="Lucida Sans Unicode" w:cs="Lucida Sans Unicode"/>
           <w:color w:val="000000"/>
-          <w:sz w:val="20"/>
-          <w:szCs w:val="20"/>
+          <w:sz w:val="16"/>
+          <w:szCs w:val="16"/>
           <w:lang w:val="en-US"/>
         </w:rPr>
         <w:t>tripollo_d</w:t>
@@ -857,17 +988,17 @@
         <w:spacing w:after="0" w:line="240" w:lineRule="auto"/>
         <w:rPr>
           <w:rFonts w:ascii="Lucida Sans Unicode" w:hAnsi="Lucida Sans Unicode" w:cs="Lucida Sans Unicode"/>
-          <w:sz w:val="20"/>
-          <w:szCs w:val="20"/>
-          <w:lang w:val="en-US"/>
-        </w:rPr>
-      </w:pPr>
-      <w:r>
-        <w:rPr>
-          <w:rFonts w:ascii="Lucida Sans Unicode" w:hAnsi="Lucida Sans Unicode" w:cs="Lucida Sans Unicode"/>
-          <w:color w:val="000000"/>
-          <w:sz w:val="20"/>
-          <w:szCs w:val="20"/>
+          <w:sz w:val="16"/>
+          <w:szCs w:val="16"/>
+          <w:lang w:val="en-US"/>
+        </w:rPr>
+      </w:pPr>
+      <w:r>
+        <w:rPr>
+          <w:rFonts w:ascii="Lucida Sans Unicode" w:hAnsi="Lucida Sans Unicode" w:cs="Lucida Sans Unicode"/>
+          <w:color w:val="000000"/>
+          <w:sz w:val="16"/>
+          <w:szCs w:val="16"/>
           <w:lang w:val="en-US"/>
         </w:rPr>
         <w:t>{</w:t>
@@ -881,8 +1012,8 @@
         <w:spacing w:after="0" w:line="240" w:lineRule="auto"/>
         <w:rPr>
           <w:rFonts w:ascii="Lucida Sans Unicode" w:hAnsi="Lucida Sans Unicode" w:cs="Lucida Sans Unicode"/>
-          <w:sz w:val="20"/>
-          <w:szCs w:val="20"/>
+          <w:sz w:val="16"/>
+          <w:szCs w:val="16"/>
           <w:lang w:val="en-US"/>
         </w:rPr>
       </w:pPr>
@@ -890,8 +1021,8 @@
         <w:rPr>
           <w:rFonts w:ascii="Lucida Sans Unicode" w:hAnsi="Lucida Sans Unicode" w:cs="Lucida Sans Unicode"/>
           <w:color w:val="0000FF"/>
-          <w:sz w:val="20"/>
-          <w:szCs w:val="20"/>
+          <w:sz w:val="16"/>
+          <w:szCs w:val="16"/>
           <w:lang w:val="en-US"/>
         </w:rPr>
         <w:tab/>
@@ -901,8 +1032,8 @@
         <w:rPr>
           <w:rFonts w:ascii="Lucida Sans Unicode" w:hAnsi="Lucida Sans Unicode" w:cs="Lucida Sans Unicode"/>
           <w:color w:val="0000FF"/>
-          <w:sz w:val="20"/>
-          <w:szCs w:val="20"/>
+          <w:sz w:val="16"/>
+          <w:szCs w:val="16"/>
           <w:lang w:val="en-US"/>
         </w:rPr>
         <w:t>technique</w:t>
@@ -917,17 +1048,17 @@
         <w:spacing w:after="0" w:line="240" w:lineRule="auto"/>
         <w:rPr>
           <w:rFonts w:ascii="Lucida Sans Unicode" w:hAnsi="Lucida Sans Unicode" w:cs="Lucida Sans Unicode"/>
-          <w:sz w:val="20"/>
-          <w:szCs w:val="20"/>
-          <w:lang w:val="en-US"/>
-        </w:rPr>
-      </w:pPr>
-      <w:r>
-        <w:rPr>
-          <w:rFonts w:ascii="Lucida Sans Unicode" w:hAnsi="Lucida Sans Unicode" w:cs="Lucida Sans Unicode"/>
-          <w:color w:val="000000"/>
-          <w:sz w:val="20"/>
-          <w:szCs w:val="20"/>
+          <w:sz w:val="16"/>
+          <w:szCs w:val="16"/>
+          <w:lang w:val="en-US"/>
+        </w:rPr>
+      </w:pPr>
+      <w:r>
+        <w:rPr>
+          <w:rFonts w:ascii="Lucida Sans Unicode" w:hAnsi="Lucida Sans Unicode" w:cs="Lucida Sans Unicode"/>
+          <w:color w:val="000000"/>
+          <w:sz w:val="16"/>
+          <w:szCs w:val="16"/>
           <w:lang w:val="en-US"/>
         </w:rPr>
         <w:tab/>
@@ -942,8 +1073,8 @@
         <w:spacing w:after="0" w:line="240" w:lineRule="auto"/>
         <w:rPr>
           <w:rFonts w:ascii="Lucida Sans Unicode" w:hAnsi="Lucida Sans Unicode" w:cs="Lucida Sans Unicode"/>
-          <w:sz w:val="20"/>
-          <w:szCs w:val="20"/>
+          <w:sz w:val="16"/>
+          <w:szCs w:val="16"/>
           <w:lang w:val="en-US"/>
         </w:rPr>
       </w:pPr>
@@ -951,8 +1082,8 @@
         <w:rPr>
           <w:rFonts w:ascii="Lucida Sans Unicode" w:hAnsi="Lucida Sans Unicode" w:cs="Lucida Sans Unicode"/>
           <w:color w:val="0000FF"/>
-          <w:sz w:val="20"/>
-          <w:szCs w:val="20"/>
+          <w:sz w:val="16"/>
+          <w:szCs w:val="16"/>
           <w:lang w:val="en-US"/>
         </w:rPr>
         <w:tab/>
@@ -961,8 +1092,8 @@
         <w:rPr>
           <w:rFonts w:ascii="Lucida Sans Unicode" w:hAnsi="Lucida Sans Unicode" w:cs="Lucida Sans Unicode"/>
           <w:color w:val="0000FF"/>
-          <w:sz w:val="20"/>
-          <w:szCs w:val="20"/>
+          <w:sz w:val="16"/>
+          <w:szCs w:val="16"/>
           <w:lang w:val="en-US"/>
         </w:rPr>
         <w:tab/>
@@ -972,8 +1103,8 @@
         <w:rPr>
           <w:rFonts w:ascii="Lucida Sans Unicode" w:hAnsi="Lucida Sans Unicode" w:cs="Lucida Sans Unicode"/>
           <w:color w:val="0000FF"/>
-          <w:sz w:val="20"/>
-          <w:szCs w:val="20"/>
+          <w:sz w:val="16"/>
+          <w:szCs w:val="16"/>
           <w:lang w:val="en-US"/>
         </w:rPr>
         <w:t>pass</w:t>
@@ -988,27 +1119,27 @@
         <w:spacing w:after="0" w:line="240" w:lineRule="auto"/>
         <w:rPr>
           <w:rFonts w:ascii="Lucida Sans Unicode" w:hAnsi="Lucida Sans Unicode" w:cs="Lucida Sans Unicode"/>
-          <w:sz w:val="20"/>
-          <w:szCs w:val="20"/>
-          <w:lang w:val="en-US"/>
-        </w:rPr>
-      </w:pPr>
-      <w:r>
-        <w:rPr>
-          <w:rFonts w:ascii="Lucida Sans Unicode" w:hAnsi="Lucida Sans Unicode" w:cs="Lucida Sans Unicode"/>
-          <w:color w:val="000000"/>
-          <w:sz w:val="20"/>
-          <w:szCs w:val="20"/>
-          <w:lang w:val="en-US"/>
-        </w:rPr>
-        <w:tab/>
-      </w:r>
-      <w:r>
-        <w:rPr>
-          <w:rFonts w:ascii="Lucida Sans Unicode" w:hAnsi="Lucida Sans Unicode" w:cs="Lucida Sans Unicode"/>
-          <w:color w:val="000000"/>
-          <w:sz w:val="20"/>
-          <w:szCs w:val="20"/>
+          <w:sz w:val="16"/>
+          <w:szCs w:val="16"/>
+          <w:lang w:val="en-US"/>
+        </w:rPr>
+      </w:pPr>
+      <w:r>
+        <w:rPr>
+          <w:rFonts w:ascii="Lucida Sans Unicode" w:hAnsi="Lucida Sans Unicode" w:cs="Lucida Sans Unicode"/>
+          <w:color w:val="000000"/>
+          <w:sz w:val="16"/>
+          <w:szCs w:val="16"/>
+          <w:lang w:val="en-US"/>
+        </w:rPr>
+        <w:tab/>
+      </w:r>
+      <w:r>
+        <w:rPr>
+          <w:rFonts w:ascii="Lucida Sans Unicode" w:hAnsi="Lucida Sans Unicode" w:cs="Lucida Sans Unicode"/>
+          <w:color w:val="000000"/>
+          <w:sz w:val="16"/>
+          <w:szCs w:val="16"/>
           <w:lang w:val="en-US"/>
         </w:rPr>
         <w:tab/>
@@ -1023,8 +1154,8 @@
         <w:spacing w:after="0" w:line="240" w:lineRule="auto"/>
         <w:rPr>
           <w:rFonts w:ascii="Lucida Sans Unicode" w:hAnsi="Lucida Sans Unicode" w:cs="Lucida Sans Unicode"/>
-          <w:sz w:val="20"/>
-          <w:szCs w:val="20"/>
+          <w:sz w:val="16"/>
+          <w:szCs w:val="16"/>
           <w:lang w:val="en-US"/>
         </w:rPr>
       </w:pPr>
@@ -1032,8 +1163,8 @@
         <w:rPr>
           <w:rFonts w:ascii="Lucida Sans Unicode" w:hAnsi="Lucida Sans Unicode" w:cs="Lucida Sans Unicode"/>
           <w:color w:val="FF0000"/>
-          <w:sz w:val="20"/>
-          <w:szCs w:val="20"/>
+          <w:sz w:val="16"/>
+          <w:szCs w:val="16"/>
           <w:lang w:val="en-US"/>
         </w:rPr>
         <w:tab/>
@@ -1042,8 +1173,8 @@
         <w:rPr>
           <w:rFonts w:ascii="Lucida Sans Unicode" w:hAnsi="Lucida Sans Unicode" w:cs="Lucida Sans Unicode"/>
           <w:color w:val="FF0000"/>
-          <w:sz w:val="20"/>
-          <w:szCs w:val="20"/>
+          <w:sz w:val="16"/>
+          <w:szCs w:val="16"/>
           <w:lang w:val="en-US"/>
         </w:rPr>
         <w:tab/>
@@ -1052,8 +1183,8 @@
         <w:rPr>
           <w:rFonts w:ascii="Lucida Sans Unicode" w:hAnsi="Lucida Sans Unicode" w:cs="Lucida Sans Unicode"/>
           <w:color w:val="FF0000"/>
-          <w:sz w:val="20"/>
-          <w:szCs w:val="20"/>
+          <w:sz w:val="16"/>
+          <w:szCs w:val="16"/>
           <w:lang w:val="en-US"/>
         </w:rPr>
         <w:tab/>
@@ -1063,8 +1194,8 @@
         <w:rPr>
           <w:rFonts w:ascii="Lucida Sans Unicode" w:hAnsi="Lucida Sans Unicode" w:cs="Lucida Sans Unicode"/>
           <w:color w:val="FF0000"/>
-          <w:sz w:val="20"/>
-          <w:szCs w:val="20"/>
+          <w:sz w:val="16"/>
+          <w:szCs w:val="16"/>
           <w:lang w:val="en-US"/>
         </w:rPr>
         <w:t>ambient</w:t>
@@ -1074,8 +1205,8 @@
         <w:rPr>
           <w:rFonts w:ascii="Lucida Sans Unicode" w:hAnsi="Lucida Sans Unicode" w:cs="Lucida Sans Unicode"/>
           <w:color w:val="000000"/>
-          <w:sz w:val="20"/>
-          <w:szCs w:val="20"/>
+          <w:sz w:val="16"/>
+          <w:szCs w:val="16"/>
           <w:lang w:val="en-US"/>
         </w:rPr>
         <w:t xml:space="preserve"> 0.3 </w:t>
@@ -1085,8 +1216,8 @@
         <w:rPr>
           <w:rFonts w:ascii="Lucida Sans Unicode" w:hAnsi="Lucida Sans Unicode" w:cs="Lucida Sans Unicode"/>
           <w:color w:val="000000"/>
-          <w:sz w:val="20"/>
-          <w:szCs w:val="20"/>
+          <w:sz w:val="16"/>
+          <w:szCs w:val="16"/>
           <w:lang w:val="en-US"/>
         </w:rPr>
         <w:t>0.3</w:t>
@@ -1096,8 +1227,8 @@
         <w:rPr>
           <w:rFonts w:ascii="Lucida Sans Unicode" w:hAnsi="Lucida Sans Unicode" w:cs="Lucida Sans Unicode"/>
           <w:color w:val="000000"/>
-          <w:sz w:val="20"/>
-          <w:szCs w:val="20"/>
+          <w:sz w:val="16"/>
+          <w:szCs w:val="16"/>
           <w:lang w:val="en-US"/>
         </w:rPr>
         <w:t xml:space="preserve"> </w:t>
@@ -1107,8 +1238,8 @@
         <w:rPr>
           <w:rFonts w:ascii="Lucida Sans Unicode" w:hAnsi="Lucida Sans Unicode" w:cs="Lucida Sans Unicode"/>
           <w:color w:val="000000"/>
-          <w:sz w:val="20"/>
-          <w:szCs w:val="20"/>
+          <w:sz w:val="16"/>
+          <w:szCs w:val="16"/>
           <w:lang w:val="en-US"/>
         </w:rPr>
         <w:t>0.3</w:t>
@@ -1118,8 +1249,8 @@
         <w:rPr>
           <w:rFonts w:ascii="Lucida Sans Unicode" w:hAnsi="Lucida Sans Unicode" w:cs="Lucida Sans Unicode"/>
           <w:color w:val="000000"/>
-          <w:sz w:val="20"/>
-          <w:szCs w:val="20"/>
+          <w:sz w:val="16"/>
+          <w:szCs w:val="16"/>
           <w:lang w:val="en-US"/>
         </w:rPr>
         <w:t xml:space="preserve"> 1</w:t>
@@ -1133,8 +1264,8 @@
         <w:spacing w:after="0" w:line="240" w:lineRule="auto"/>
         <w:rPr>
           <w:rFonts w:ascii="Lucida Sans Unicode" w:hAnsi="Lucida Sans Unicode" w:cs="Lucida Sans Unicode"/>
-          <w:sz w:val="20"/>
-          <w:szCs w:val="20"/>
+          <w:sz w:val="16"/>
+          <w:szCs w:val="16"/>
           <w:lang w:val="en-US"/>
         </w:rPr>
       </w:pPr>
@@ -1142,8 +1273,8 @@
         <w:rPr>
           <w:rFonts w:ascii="Lucida Sans Unicode" w:hAnsi="Lucida Sans Unicode" w:cs="Lucida Sans Unicode"/>
           <w:color w:val="FF0000"/>
-          <w:sz w:val="20"/>
-          <w:szCs w:val="20"/>
+          <w:sz w:val="16"/>
+          <w:szCs w:val="16"/>
           <w:lang w:val="en-US"/>
         </w:rPr>
         <w:tab/>
@@ -1152,8 +1283,8 @@
         <w:rPr>
           <w:rFonts w:ascii="Lucida Sans Unicode" w:hAnsi="Lucida Sans Unicode" w:cs="Lucida Sans Unicode"/>
           <w:color w:val="FF0000"/>
-          <w:sz w:val="20"/>
-          <w:szCs w:val="20"/>
+          <w:sz w:val="16"/>
+          <w:szCs w:val="16"/>
           <w:lang w:val="en-US"/>
         </w:rPr>
         <w:tab/>
@@ -1162,8 +1293,8 @@
         <w:rPr>
           <w:rFonts w:ascii="Lucida Sans Unicode" w:hAnsi="Lucida Sans Unicode" w:cs="Lucida Sans Unicode"/>
           <w:color w:val="FF0000"/>
-          <w:sz w:val="20"/>
-          <w:szCs w:val="20"/>
+          <w:sz w:val="16"/>
+          <w:szCs w:val="16"/>
           <w:lang w:val="en-US"/>
         </w:rPr>
         <w:tab/>
@@ -1174,8 +1305,8 @@
         <w:rPr>
           <w:rFonts w:ascii="Lucida Sans Unicode" w:hAnsi="Lucida Sans Unicode" w:cs="Lucida Sans Unicode"/>
           <w:color w:val="FF0000"/>
-          <w:sz w:val="20"/>
-          <w:szCs w:val="20"/>
+          <w:sz w:val="16"/>
+          <w:szCs w:val="16"/>
           <w:lang w:val="en-US"/>
         </w:rPr>
         <w:t>specular</w:t>
@@ -1186,8 +1317,8 @@
         <w:rPr>
           <w:rFonts w:ascii="Lucida Sans Unicode" w:hAnsi="Lucida Sans Unicode" w:cs="Lucida Sans Unicode"/>
           <w:color w:val="000000"/>
-          <w:sz w:val="20"/>
-          <w:szCs w:val="20"/>
+          <w:sz w:val="16"/>
+          <w:szCs w:val="16"/>
           <w:lang w:val="en-US"/>
         </w:rPr>
         <w:t xml:space="preserve"> 1 </w:t>
@@ -1197,8 +1328,8 @@
         <w:rPr>
           <w:rFonts w:ascii="Lucida Sans Unicode" w:hAnsi="Lucida Sans Unicode" w:cs="Lucida Sans Unicode"/>
           <w:color w:val="000000"/>
-          <w:sz w:val="20"/>
-          <w:szCs w:val="20"/>
+          <w:sz w:val="16"/>
+          <w:szCs w:val="16"/>
           <w:lang w:val="en-US"/>
         </w:rPr>
         <w:t>1</w:t>
@@ -1208,8 +1339,8 @@
         <w:rPr>
           <w:rFonts w:ascii="Lucida Sans Unicode" w:hAnsi="Lucida Sans Unicode" w:cs="Lucida Sans Unicode"/>
           <w:color w:val="000000"/>
-          <w:sz w:val="20"/>
-          <w:szCs w:val="20"/>
+          <w:sz w:val="16"/>
+          <w:szCs w:val="16"/>
           <w:lang w:val="en-US"/>
         </w:rPr>
         <w:t xml:space="preserve"> </w:t>
@@ -1219,8 +1350,8 @@
         <w:rPr>
           <w:rFonts w:ascii="Lucida Sans Unicode" w:hAnsi="Lucida Sans Unicode" w:cs="Lucida Sans Unicode"/>
           <w:color w:val="000000"/>
-          <w:sz w:val="20"/>
-          <w:szCs w:val="20"/>
+          <w:sz w:val="16"/>
+          <w:szCs w:val="16"/>
           <w:lang w:val="en-US"/>
         </w:rPr>
         <w:t>1</w:t>
@@ -1230,8 +1361,8 @@
         <w:rPr>
           <w:rFonts w:ascii="Lucida Sans Unicode" w:hAnsi="Lucida Sans Unicode" w:cs="Lucida Sans Unicode"/>
           <w:color w:val="000000"/>
-          <w:sz w:val="20"/>
-          <w:szCs w:val="20"/>
+          <w:sz w:val="16"/>
+          <w:szCs w:val="16"/>
           <w:lang w:val="en-US"/>
         </w:rPr>
         <w:t xml:space="preserve"> </w:t>
@@ -1241,8 +1372,8 @@
         <w:rPr>
           <w:rFonts w:ascii="Lucida Sans Unicode" w:hAnsi="Lucida Sans Unicode" w:cs="Lucida Sans Unicode"/>
           <w:color w:val="000000"/>
-          <w:sz w:val="20"/>
-          <w:szCs w:val="20"/>
+          <w:sz w:val="16"/>
+          <w:szCs w:val="16"/>
           <w:lang w:val="en-US"/>
         </w:rPr>
         <w:t>1</w:t>
@@ -1252,8 +1383,8 @@
         <w:rPr>
           <w:rFonts w:ascii="Lucida Sans Unicode" w:hAnsi="Lucida Sans Unicode" w:cs="Lucida Sans Unicode"/>
           <w:color w:val="000000"/>
-          <w:sz w:val="20"/>
-          <w:szCs w:val="20"/>
+          <w:sz w:val="16"/>
+          <w:szCs w:val="16"/>
           <w:lang w:val="en-US"/>
         </w:rPr>
         <w:t xml:space="preserve"> 50</w:t>
@@ -1267,8 +1398,8 @@
         <w:spacing w:after="0" w:line="240" w:lineRule="auto"/>
         <w:rPr>
           <w:rFonts w:ascii="Lucida Sans Unicode" w:hAnsi="Lucida Sans Unicode" w:cs="Lucida Sans Unicode"/>
-          <w:sz w:val="20"/>
-          <w:szCs w:val="20"/>
+          <w:sz w:val="16"/>
+          <w:szCs w:val="16"/>
           <w:lang w:val="en-US"/>
         </w:rPr>
       </w:pPr>
@@ -1281,8 +1412,8 @@
         <w:spacing w:after="0" w:line="240" w:lineRule="auto"/>
         <w:rPr>
           <w:rFonts w:ascii="Lucida Sans Unicode" w:hAnsi="Lucida Sans Unicode" w:cs="Lucida Sans Unicode"/>
-          <w:sz w:val="20"/>
-          <w:szCs w:val="20"/>
+          <w:sz w:val="16"/>
+          <w:szCs w:val="16"/>
           <w:lang w:val="en-US"/>
         </w:rPr>
       </w:pPr>
@@ -1290,8 +1421,8 @@
         <w:rPr>
           <w:rFonts w:ascii="Lucida Sans Unicode" w:hAnsi="Lucida Sans Unicode" w:cs="Lucida Sans Unicode"/>
           <w:color w:val="0000FF"/>
-          <w:sz w:val="20"/>
-          <w:szCs w:val="20"/>
+          <w:sz w:val="16"/>
+          <w:szCs w:val="16"/>
           <w:lang w:val="en-US"/>
         </w:rPr>
         <w:tab/>
@@ -1300,8 +1431,8 @@
         <w:rPr>
           <w:rFonts w:ascii="Lucida Sans Unicode" w:hAnsi="Lucida Sans Unicode" w:cs="Lucida Sans Unicode"/>
           <w:color w:val="0000FF"/>
-          <w:sz w:val="20"/>
-          <w:szCs w:val="20"/>
+          <w:sz w:val="16"/>
+          <w:szCs w:val="16"/>
           <w:lang w:val="en-US"/>
         </w:rPr>
         <w:tab/>
@@ -1310,8 +1441,8 @@
         <w:rPr>
           <w:rFonts w:ascii="Lucida Sans Unicode" w:hAnsi="Lucida Sans Unicode" w:cs="Lucida Sans Unicode"/>
           <w:color w:val="0000FF"/>
-          <w:sz w:val="20"/>
-          <w:szCs w:val="20"/>
+          <w:sz w:val="16"/>
+          <w:szCs w:val="16"/>
           <w:lang w:val="en-US"/>
         </w:rPr>
         <w:tab/>
@@ -1321,8 +1452,8 @@
         <w:rPr>
           <w:rFonts w:ascii="Lucida Sans Unicode" w:hAnsi="Lucida Sans Unicode" w:cs="Lucida Sans Unicode"/>
           <w:color w:val="0000FF"/>
-          <w:sz w:val="20"/>
-          <w:szCs w:val="20"/>
+          <w:sz w:val="16"/>
+          <w:szCs w:val="16"/>
           <w:lang w:val="en-US"/>
         </w:rPr>
         <w:t>texture_unit</w:t>
@@ -1337,37 +1468,37 @@
         <w:spacing w:after="0" w:line="240" w:lineRule="auto"/>
         <w:rPr>
           <w:rFonts w:ascii="Lucida Sans Unicode" w:hAnsi="Lucida Sans Unicode" w:cs="Lucida Sans Unicode"/>
-          <w:sz w:val="20"/>
-          <w:szCs w:val="20"/>
-          <w:lang w:val="en-US"/>
-        </w:rPr>
-      </w:pPr>
-      <w:r>
-        <w:rPr>
-          <w:rFonts w:ascii="Lucida Sans Unicode" w:hAnsi="Lucida Sans Unicode" w:cs="Lucida Sans Unicode"/>
-          <w:color w:val="000000"/>
-          <w:sz w:val="20"/>
-          <w:szCs w:val="20"/>
-          <w:lang w:val="en-US"/>
-        </w:rPr>
-        <w:tab/>
-      </w:r>
-      <w:r>
-        <w:rPr>
-          <w:rFonts w:ascii="Lucida Sans Unicode" w:hAnsi="Lucida Sans Unicode" w:cs="Lucida Sans Unicode"/>
-          <w:color w:val="000000"/>
-          <w:sz w:val="20"/>
-          <w:szCs w:val="20"/>
-          <w:lang w:val="en-US"/>
-        </w:rPr>
-        <w:tab/>
-      </w:r>
-      <w:r>
-        <w:rPr>
-          <w:rFonts w:ascii="Lucida Sans Unicode" w:hAnsi="Lucida Sans Unicode" w:cs="Lucida Sans Unicode"/>
-          <w:color w:val="000000"/>
-          <w:sz w:val="20"/>
-          <w:szCs w:val="20"/>
+          <w:sz w:val="16"/>
+          <w:szCs w:val="16"/>
+          <w:lang w:val="en-US"/>
+        </w:rPr>
+      </w:pPr>
+      <w:r>
+        <w:rPr>
+          <w:rFonts w:ascii="Lucida Sans Unicode" w:hAnsi="Lucida Sans Unicode" w:cs="Lucida Sans Unicode"/>
+          <w:color w:val="000000"/>
+          <w:sz w:val="16"/>
+          <w:szCs w:val="16"/>
+          <w:lang w:val="en-US"/>
+        </w:rPr>
+        <w:tab/>
+      </w:r>
+      <w:r>
+        <w:rPr>
+          <w:rFonts w:ascii="Lucida Sans Unicode" w:hAnsi="Lucida Sans Unicode" w:cs="Lucida Sans Unicode"/>
+          <w:color w:val="000000"/>
+          <w:sz w:val="16"/>
+          <w:szCs w:val="16"/>
+          <w:lang w:val="en-US"/>
+        </w:rPr>
+        <w:tab/>
+      </w:r>
+      <w:r>
+        <w:rPr>
+          <w:rFonts w:ascii="Lucida Sans Unicode" w:hAnsi="Lucida Sans Unicode" w:cs="Lucida Sans Unicode"/>
+          <w:color w:val="000000"/>
+          <w:sz w:val="16"/>
+          <w:szCs w:val="16"/>
           <w:lang w:val="en-US"/>
         </w:rPr>
         <w:tab/>
@@ -1382,8 +1513,8 @@
         <w:spacing w:after="0" w:line="240" w:lineRule="auto"/>
         <w:rPr>
           <w:rFonts w:ascii="Lucida Sans Unicode" w:hAnsi="Lucida Sans Unicode" w:cs="Lucida Sans Unicode"/>
-          <w:sz w:val="20"/>
-          <w:szCs w:val="20"/>
+          <w:sz w:val="16"/>
+          <w:szCs w:val="16"/>
           <w:lang w:val="en-US"/>
         </w:rPr>
       </w:pPr>
@@ -1391,8 +1522,8 @@
         <w:rPr>
           <w:rFonts w:ascii="Lucida Sans Unicode" w:hAnsi="Lucida Sans Unicode" w:cs="Lucida Sans Unicode"/>
           <w:color w:val="FF0000"/>
-          <w:sz w:val="20"/>
-          <w:szCs w:val="20"/>
+          <w:sz w:val="16"/>
+          <w:szCs w:val="16"/>
           <w:lang w:val="en-US"/>
         </w:rPr>
         <w:tab/>
@@ -1401,8 +1532,8 @@
         <w:rPr>
           <w:rFonts w:ascii="Lucida Sans Unicode" w:hAnsi="Lucida Sans Unicode" w:cs="Lucida Sans Unicode"/>
           <w:color w:val="FF0000"/>
-          <w:sz w:val="20"/>
-          <w:szCs w:val="20"/>
+          <w:sz w:val="16"/>
+          <w:szCs w:val="16"/>
           <w:lang w:val="en-US"/>
         </w:rPr>
         <w:tab/>
@@ -1411,8 +1542,8 @@
         <w:rPr>
           <w:rFonts w:ascii="Lucida Sans Unicode" w:hAnsi="Lucida Sans Unicode" w:cs="Lucida Sans Unicode"/>
           <w:color w:val="FF0000"/>
-          <w:sz w:val="20"/>
-          <w:szCs w:val="20"/>
+          <w:sz w:val="16"/>
+          <w:szCs w:val="16"/>
           <w:lang w:val="en-US"/>
         </w:rPr>
         <w:tab/>
@@ -1421,8 +1552,8 @@
         <w:rPr>
           <w:rFonts w:ascii="Lucida Sans Unicode" w:hAnsi="Lucida Sans Unicode" w:cs="Lucida Sans Unicode"/>
           <w:color w:val="FF0000"/>
-          <w:sz w:val="20"/>
-          <w:szCs w:val="20"/>
+          <w:sz w:val="16"/>
+          <w:szCs w:val="16"/>
           <w:lang w:val="en-US"/>
         </w:rPr>
         <w:tab/>
@@ -1432,8 +1563,8 @@
         <w:rPr>
           <w:rFonts w:ascii="Lucida Sans Unicode" w:hAnsi="Lucida Sans Unicode" w:cs="Lucida Sans Unicode"/>
           <w:color w:val="FF0000"/>
-          <w:sz w:val="20"/>
-          <w:szCs w:val="20"/>
+          <w:sz w:val="16"/>
+          <w:szCs w:val="16"/>
           <w:lang w:val="en-US"/>
         </w:rPr>
         <w:t>texture</w:t>
@@ -1443,8 +1574,8 @@
         <w:rPr>
           <w:rFonts w:ascii="Lucida Sans Unicode" w:hAnsi="Lucida Sans Unicode" w:cs="Lucida Sans Unicode"/>
           <w:color w:val="000000"/>
-          <w:sz w:val="20"/>
-          <w:szCs w:val="20"/>
+          <w:sz w:val="16"/>
+          <w:szCs w:val="16"/>
           <w:lang w:val="en-US"/>
         </w:rPr>
         <w:t xml:space="preserve"> tripollo_d.tga</w:t>
@@ -1458,47 +1589,40 @@
         <w:spacing w:after="0" w:line="240" w:lineRule="auto"/>
         <w:rPr>
           <w:rFonts w:ascii="Lucida Sans Unicode" w:hAnsi="Lucida Sans Unicode" w:cs="Lucida Sans Unicode"/>
-          <w:sz w:val="20"/>
-          <w:szCs w:val="20"/>
-        </w:rPr>
-      </w:pPr>
-      <w:r>
-        <w:rPr>
-          <w:rFonts w:ascii="Lucida Sans Unicode" w:hAnsi="Lucida Sans Unicode" w:cs="Lucida Sans Unicode"/>
-          <w:color w:val="000000"/>
-          <w:sz w:val="20"/>
-          <w:szCs w:val="20"/>
-          <w:lang w:val="en-US"/>
-        </w:rPr>
-        <w:tab/>
-      </w:r>
-      <w:r>
-        <w:rPr>
-          <w:rFonts w:ascii="Lucida Sans Unicode" w:hAnsi="Lucida Sans Unicode" w:cs="Lucida Sans Unicode"/>
-          <w:color w:val="000000"/>
-          <w:sz w:val="20"/>
-          <w:szCs w:val="20"/>
-          <w:lang w:val="en-US"/>
-        </w:rPr>
-        <w:tab/>
-      </w:r>
-      <w:r>
-        <w:rPr>
-          <w:rFonts w:ascii="Lucida Sans Unicode" w:hAnsi="Lucida Sans Unicode" w:cs="Lucida Sans Unicode"/>
-          <w:color w:val="000000"/>
-          <w:sz w:val="20"/>
-          <w:szCs w:val="20"/>
-          <w:lang w:val="en-US"/>
-        </w:rPr>
-        <w:tab/>
-      </w:r>
-      <w:r>
-        <w:rPr>
-          <w:rFonts w:ascii="Lucida Sans Unicode" w:hAnsi="Lucida Sans Unicode" w:cs="Lucida Sans Unicode"/>
-          <w:color w:val="000000"/>
-          <w:sz w:val="20"/>
-          <w:szCs w:val="20"/>
-        </w:rPr>
+          <w:sz w:val="16"/>
+          <w:szCs w:val="16"/>
+          <w:lang w:val="en-US"/>
+        </w:rPr>
+      </w:pPr>
+      <w:r>
+        <w:rPr>
+          <w:rFonts w:ascii="Lucida Sans Unicode" w:hAnsi="Lucida Sans Unicode" w:cs="Lucida Sans Unicode"/>
+          <w:color w:val="000000"/>
+          <w:sz w:val="16"/>
+          <w:szCs w:val="16"/>
+          <w:lang w:val="en-US"/>
+        </w:rPr>
+        <w:tab/>
+      </w:r>
+      <w:r>
+        <w:rPr>
+          <w:rFonts w:ascii="Lucida Sans Unicode" w:hAnsi="Lucida Sans Unicode" w:cs="Lucida Sans Unicode"/>
+          <w:color w:val="000000"/>
+          <w:sz w:val="16"/>
+          <w:szCs w:val="16"/>
+          <w:lang w:val="en-US"/>
+        </w:rPr>
+        <w:tab/>
+      </w:r>
+      <w:r>
+        <w:rPr>
+          <w:rFonts w:ascii="Lucida Sans Unicode" w:hAnsi="Lucida Sans Unicode" w:cs="Lucida Sans Unicode"/>
+          <w:color w:val="000000"/>
+          <w:sz w:val="16"/>
+          <w:szCs w:val="16"/>
+          <w:lang w:val="en-US"/>
+        </w:rPr>
+        <w:tab/>
         <w:t>}</w:t>
       </w:r>
     </w:p>
@@ -1510,27 +1634,37 @@
         <w:spacing w:after="0" w:line="240" w:lineRule="auto"/>
         <w:rPr>
           <w:rFonts w:ascii="Lucida Sans Unicode" w:hAnsi="Lucida Sans Unicode" w:cs="Lucida Sans Unicode"/>
-          <w:sz w:val="20"/>
-          <w:szCs w:val="20"/>
-        </w:rPr>
-      </w:pPr>
-      <w:r>
-        <w:rPr>
-          <w:rFonts w:ascii="Lucida Sans Unicode" w:hAnsi="Lucida Sans Unicode" w:cs="Lucida Sans Unicode"/>
-          <w:color w:val="000000"/>
-          <w:sz w:val="20"/>
-          <w:szCs w:val="20"/>
-        </w:rPr>
-        <w:tab/>
-      </w:r>
-      <w:r>
-        <w:rPr>
-          <w:rFonts w:ascii="Lucida Sans Unicode" w:hAnsi="Lucida Sans Unicode" w:cs="Lucida Sans Unicode"/>
-          <w:color w:val="000000"/>
-          <w:sz w:val="20"/>
-          <w:szCs w:val="20"/>
-        </w:rPr>
-        <w:tab/>
+          <w:sz w:val="16"/>
+          <w:szCs w:val="16"/>
+        </w:rPr>
+      </w:pPr>
+      <w:r>
+        <w:rPr>
+          <w:rFonts w:ascii="Lucida Sans Unicode" w:hAnsi="Lucida Sans Unicode" w:cs="Lucida Sans Unicode"/>
+          <w:color w:val="000000"/>
+          <w:sz w:val="16"/>
+          <w:szCs w:val="16"/>
+          <w:lang w:val="en-US"/>
+        </w:rPr>
+        <w:tab/>
+      </w:r>
+      <w:r>
+        <w:rPr>
+          <w:rFonts w:ascii="Lucida Sans Unicode" w:hAnsi="Lucida Sans Unicode" w:cs="Lucida Sans Unicode"/>
+          <w:color w:val="000000"/>
+          <w:sz w:val="16"/>
+          <w:szCs w:val="16"/>
+          <w:lang w:val="en-US"/>
+        </w:rPr>
+        <w:tab/>
+      </w:r>
+      <w:r>
+        <w:rPr>
+          <w:rFonts w:ascii="Lucida Sans Unicode" w:hAnsi="Lucida Sans Unicode" w:cs="Lucida Sans Unicode"/>
+          <w:color w:val="000000"/>
+          <w:sz w:val="16"/>
+          <w:szCs w:val="16"/>
+        </w:rPr>
         <w:t>}</w:t>
       </w:r>
     </w:p>
@@ -1542,8 +1676,8 @@
         <w:spacing w:after="0" w:line="240" w:lineRule="auto"/>
         <w:rPr>
           <w:rFonts w:ascii="Lucida Sans Unicode" w:hAnsi="Lucida Sans Unicode" w:cs="Lucida Sans Unicode"/>
-          <w:sz w:val="20"/>
-          <w:szCs w:val="20"/>
+          <w:sz w:val="16"/>
+          <w:szCs w:val="16"/>
         </w:rPr>
       </w:pPr>
     </w:p>
@@ -1555,16 +1689,16 @@
         <w:spacing w:after="0" w:line="240" w:lineRule="auto"/>
         <w:rPr>
           <w:rFonts w:ascii="Lucida Sans Unicode" w:hAnsi="Lucida Sans Unicode" w:cs="Lucida Sans Unicode"/>
-          <w:sz w:val="20"/>
-          <w:szCs w:val="20"/>
-        </w:rPr>
-      </w:pPr>
-      <w:r>
-        <w:rPr>
-          <w:rFonts w:ascii="Lucida Sans Unicode" w:hAnsi="Lucida Sans Unicode" w:cs="Lucida Sans Unicode"/>
-          <w:color w:val="000000"/>
-          <w:sz w:val="20"/>
-          <w:szCs w:val="20"/>
+          <w:sz w:val="16"/>
+          <w:szCs w:val="16"/>
+        </w:rPr>
+      </w:pPr>
+      <w:r>
+        <w:rPr>
+          <w:rFonts w:ascii="Lucida Sans Unicode" w:hAnsi="Lucida Sans Unicode" w:cs="Lucida Sans Unicode"/>
+          <w:color w:val="000000"/>
+          <w:sz w:val="16"/>
+          <w:szCs w:val="16"/>
         </w:rPr>
         <w:tab/>
         <w:t>}</w:t>
@@ -1578,8 +1712,8 @@
         <w:spacing w:after="0" w:line="240" w:lineRule="auto"/>
         <w:rPr>
           <w:rFonts w:ascii="Lucida Sans Unicode" w:hAnsi="Lucida Sans Unicode" w:cs="Lucida Sans Unicode"/>
-          <w:sz w:val="20"/>
-          <w:szCs w:val="20"/>
+          <w:sz w:val="16"/>
+          <w:szCs w:val="16"/>
         </w:rPr>
       </w:pPr>
     </w:p>
@@ -1591,16 +1725,16 @@
         <w:spacing w:after="0" w:line="240" w:lineRule="auto"/>
         <w:rPr>
           <w:rFonts w:ascii="Lucida Sans Unicode" w:hAnsi="Lucida Sans Unicode" w:cs="Lucida Sans Unicode"/>
-          <w:sz w:val="20"/>
-          <w:szCs w:val="20"/>
-        </w:rPr>
-      </w:pPr>
-      <w:r>
-        <w:rPr>
-          <w:rFonts w:ascii="Lucida Sans Unicode" w:hAnsi="Lucida Sans Unicode" w:cs="Lucida Sans Unicode"/>
-          <w:color w:val="000000"/>
-          <w:sz w:val="20"/>
-          <w:szCs w:val="20"/>
+          <w:sz w:val="16"/>
+          <w:szCs w:val="16"/>
+        </w:rPr>
+      </w:pPr>
+      <w:r>
+        <w:rPr>
+          <w:rFonts w:ascii="Lucida Sans Unicode" w:hAnsi="Lucida Sans Unicode" w:cs="Lucida Sans Unicode"/>
+          <w:color w:val="000000"/>
+          <w:sz w:val="16"/>
+          <w:szCs w:val="16"/>
         </w:rPr>
         <w:t>}</w:t>
       </w:r>
@@ -1610,73 +1744,10 @@
         <w:pStyle w:val="Ttulo2"/>
       </w:pPr>
       <w:r>
-        <w:t>Texturas  (.</w:t>
-      </w:r>
-      <w:proofErr w:type="spellStart"/>
-      <w:r>
-        <w:t>tga</w:t>
-      </w:r>
-      <w:proofErr w:type="spellEnd"/>
-      <w:r>
-        <w:t>/.</w:t>
-      </w:r>
-      <w:proofErr w:type="spellStart"/>
-      <w:r>
-        <w:t>dds</w:t>
-      </w:r>
-      <w:proofErr w:type="spellEnd"/>
-      <w:r>
-        <w:t>)</w:t>
-      </w:r>
-    </w:p>
-    <w:p>
-      <w:r>
-        <w:t>Inicialmente estarán en el directorio PROYECTO_XSI</w:t>
-      </w:r>
-      <w:r>
-        <w:t>\</w:t>
-      </w:r>
-      <w:proofErr w:type="spellStart"/>
-      <w:r>
-        <w:t>Pictures</w:t>
-      </w:r>
-      <w:proofErr w:type="spellEnd"/>
-    </w:p>
-    <w:p>
-      <w:r>
-        <w:t xml:space="preserve">Deben ir al directorio </w:t>
-      </w:r>
-      <w:proofErr w:type="spellStart"/>
-      <w:r>
-        <w:t>Resources</w:t>
-      </w:r>
-      <w:proofErr w:type="spellEnd"/>
-      <w:r>
-        <w:t>\</w:t>
-      </w:r>
-      <w:proofErr w:type="spellStart"/>
-      <w:r>
-        <w:t>Graphics</w:t>
-      </w:r>
-      <w:proofErr w:type="spellEnd"/>
-      <w:r>
-        <w:t>\</w:t>
-      </w:r>
-      <w:proofErr w:type="spellStart"/>
-      <w:r>
-        <w:t>Textures</w:t>
-      </w:r>
-      <w:proofErr w:type="spellEnd"/>
-      <w:r>
-        <w:t>\</w:t>
-      </w:r>
-    </w:p>
-    <w:p>
-      <w:pPr>
-        <w:pStyle w:val="Ttulo2"/>
-      </w:pPr>
-      <w:r>
-        <w:t xml:space="preserve">Paso 8: Comprobar que el modelo se ve bien en </w:t>
+        <w:t>Paso 9</w:t>
+      </w:r>
+      <w:r>
+        <w:t xml:space="preserve">: Comprobar que el modelo se ve bien en </w:t>
       </w:r>
       <w:proofErr w:type="spellStart"/>
       <w:r>
@@ -1709,7 +1780,7 @@
                     </pic:cNvPicPr>
                   </pic:nvPicPr>
                   <pic:blipFill>
-                    <a:blip r:embed="rId10" cstate="print"/>
+                    <a:blip r:embed="rId11" cstate="print"/>
                     <a:srcRect/>
                     <a:stretch>
                       <a:fillRect/>
@@ -1744,10 +1815,7 @@
       </w:pPr>
       <w:r>
         <w:lastRenderedPageBreak/>
-        <w:t xml:space="preserve">Paso </w:t>
-      </w:r>
-      <w:r>
-        <w:t>9</w:t>
+        <w:t>Paso 10</w:t>
       </w:r>
       <w:r>
         <w:t xml:space="preserve">: Hacer </w:t>
@@ -1817,7 +1885,7 @@
                     </pic:cNvPicPr>
                   </pic:nvPicPr>
                   <pic:blipFill>
-                    <a:blip r:embed="rId11" cstate="print"/>
+                    <a:blip r:embed="rId12" cstate="print"/>
                     <a:srcRect/>
                     <a:stretch>
                       <a:fillRect/>
@@ -1901,7 +1969,7 @@
                     </pic:cNvPicPr>
                   </pic:nvPicPr>
                   <pic:blipFill>
-                    <a:blip r:embed="rId12" cstate="print"/>
+                    <a:blip r:embed="rId13" cstate="print"/>
                     <a:srcRect/>
                     <a:stretch>
                       <a:fillRect/>

</xml_diff>